<commit_message>
updated CSI1241 week 5 lab docx
</commit_message>
<xml_diff>
--- a/year_1/sem_1/CSI1241_systems_analysis/05_week_5_use_cases/lab_use_cases_Ponce_10371381.docx
+++ b/year_1/sem_1/CSI1241_systems_analysis/05_week_5_use_cases/lab_use_cases_Ponce_10371381.docx
@@ -46,10 +46,7 @@
         </w:numPr>
       </w:pPr>
       <w:r>
-        <w:t>Examine th</w:t>
-      </w:r>
-      <w:r>
-        <w:t>e excerpts from the following use cases</w:t>
+        <w:t>Examine the excerpts from the following use cases</w:t>
       </w:r>
     </w:p>
     <w:p>
@@ -206,10 +203,7 @@
               <w:pStyle w:val="Compact"/>
             </w:pPr>
             <w:r>
-              <w:t>1. Client clicks on log i</w:t>
-            </w:r>
-            <w:r>
-              <w:t>n button</w:t>
+              <w:t>1. Client clicks on log in button</w:t>
             </w:r>
           </w:p>
         </w:tc>
@@ -283,6 +277,25 @@
       </w:pPr>
       <w:bookmarkStart w:id="6" w:name="errors"/>
       <w:r>
+        <w:t>Alternative Courses:</w:t>
+      </w:r>
+    </w:p>
+    <w:p>
+      <w:r>
+        <w:rPr>
+          <w:b/>
+        </w:rPr>
+        <w:t>Step 6:</w:t>
+      </w:r>
+      <w:r>
+        <w:t xml:space="preserve"> If log in details are incorrect then back to Step 3 and display “incorrect username or password”. And after 3 times false tries, use case ends.</w:t>
+      </w:r>
+    </w:p>
+    <w:p>
+      <w:pPr>
+        <w:pStyle w:val="Heading2"/>
+      </w:pPr>
+      <w:r>
         <w:t>Errors:</w:t>
       </w:r>
     </w:p>
@@ -377,10 +390,7 @@
         </w:numPr>
       </w:pPr>
       <w:r>
-        <w:t xml:space="preserve">Should use one of the two repeat </w:t>
-      </w:r>
-      <w:r>
-        <w:t>styles shown in lecture</w:t>
+        <w:t>Should use one of the two repeat styles shown in lecture</w:t>
       </w:r>
     </w:p>
     <w:p>
@@ -489,6 +499,19 @@
       </w:pPr>
       <w:r>
         <w:t>Actor Administrator is not active in use case and should be removed</w:t>
+      </w:r>
+    </w:p>
+    <w:p>
+      <w:pPr>
+        <w:pStyle w:val="Compact"/>
+        <w:numPr>
+          <w:ilvl w:val="0"/>
+          <w:numId w:val="4"/>
+        </w:numPr>
+        <w:suppressAutoHyphens/>
+      </w:pPr>
+      <w:r>
+        <w:t>Alternative course refers to Step 6 which does not exist</w:t>
       </w:r>
     </w:p>
     <w:p>
@@ -560,10 +583,7 @@
         <w:t>Overview:</w:t>
       </w:r>
       <w:r>
-        <w:t xml:space="preserve"> Client logs into system and is auth</w:t>
-      </w:r>
-      <w:r>
-        <w:t>enticated. If authentication is failed after 3 attempts, use case ends.</w:t>
+        <w:t xml:space="preserve"> Client logs into system and is authenticated. If authentication is failed after 3 attempts, use case ends.</w:t>
       </w:r>
       <w:r>
         <w:br/>
@@ -620,13 +640,13 @@
         <w:tblLook w:val="04A0" w:firstRow="1" w:lastRow="0" w:firstColumn="1" w:lastColumn="0" w:noHBand="0" w:noVBand="1"/>
       </w:tblPr>
       <w:tblGrid>
-        <w:gridCol w:w="3853"/>
-        <w:gridCol w:w="5327"/>
+        <w:gridCol w:w="3936"/>
+        <w:gridCol w:w="5306"/>
       </w:tblGrid>
       <w:tr>
         <w:tc>
           <w:tcPr>
-            <w:tcW w:w="0" w:type="auto"/>
+            <w:tcW w:w="3936" w:type="dxa"/>
           </w:tcPr>
           <w:bookmarkEnd w:id="9"/>
           <w:p>
@@ -646,7 +666,7 @@
         </w:tc>
         <w:tc>
           <w:tcPr>
-            <w:tcW w:w="5327" w:type="dxa"/>
+            <w:tcW w:w="5306" w:type="dxa"/>
           </w:tcPr>
           <w:p>
             <w:pPr>
@@ -667,12 +687,27 @@
       <w:tr>
         <w:tc>
           <w:tcPr>
-            <w:tcW w:w="9180" w:type="dxa"/>
-            <w:gridSpan w:val="2"/>
-          </w:tcPr>
-          <w:p>
-            <w:r>
-              <w:t>Repeat</w:t>
+            <w:tcW w:w="3936" w:type="dxa"/>
+          </w:tcPr>
+          <w:p>
+            <w:pPr>
+              <w:pStyle w:val="Compact"/>
+            </w:pPr>
+            <w:r>
+              <w:t>1. Client enters user account details</w:t>
+            </w:r>
+          </w:p>
+        </w:tc>
+        <w:tc>
+          <w:tcPr>
+            <w:tcW w:w="5306" w:type="dxa"/>
+          </w:tcPr>
+          <w:p>
+            <w:pPr>
+              <w:pStyle w:val="Compact"/>
+            </w:pPr>
+            <w:r>
+              <w:t>2. System authenticates details</w:t>
             </w:r>
           </w:p>
         </w:tc>
@@ -680,43 +715,25 @@
       <w:tr>
         <w:tc>
           <w:tcPr>
-            <w:tcW w:w="0" w:type="auto"/>
-          </w:tcPr>
-          <w:p>
-            <w:pPr>
-              <w:pStyle w:val="Compact"/>
-            </w:pPr>
-            <w:r>
-              <w:t>1. Client enters user accou</w:t>
-            </w:r>
-            <w:r>
-              <w:t>nt details</w:t>
-            </w:r>
-          </w:p>
-        </w:tc>
-        <w:tc>
-          <w:tcPr>
-            <w:tcW w:w="5327" w:type="dxa"/>
-          </w:tcPr>
-          <w:p>
-            <w:pPr>
-              <w:pStyle w:val="Compact"/>
-            </w:pPr>
-            <w:r>
-              <w:t>2. System authenticates details</w:t>
-            </w:r>
-          </w:p>
-        </w:tc>
-      </w:tr>
-      <w:tr>
-        <w:tc>
-          <w:tcPr>
-            <w:tcW w:w="9180" w:type="dxa"/>
-            <w:gridSpan w:val="2"/>
-          </w:tcPr>
-          <w:p>
-            <w:r>
-              <w:t>Until successfully logged in, or after 3 failed attempts</w:t>
+            <w:tcW w:w="3936" w:type="dxa"/>
+          </w:tcPr>
+          <w:p>
+            <w:pPr>
+              <w:pStyle w:val="Compact"/>
+            </w:pPr>
+          </w:p>
+        </w:tc>
+        <w:tc>
+          <w:tcPr>
+            <w:tcW w:w="5306" w:type="dxa"/>
+          </w:tcPr>
+          <w:p>
+            <w:pPr>
+              <w:pStyle w:val="Compact"/>
+              <w:spacing w:after="0"/>
+            </w:pPr>
+            <w:r>
+              <w:t>3. If details correct, system signs in client</w:t>
             </w:r>
           </w:p>
         </w:tc>
@@ -731,17 +748,40 @@
         <w:t>Alternative Courses:</w:t>
       </w:r>
     </w:p>
-    <w:bookmarkEnd w:id="10"/>
-    <w:p>
-      <w:r>
-        <w:t>None</w:t>
+    <w:p>
+      <w:bookmarkStart w:id="11" w:name="related-use-cases"/>
+      <w:bookmarkEnd w:id="10"/>
+      <w:r>
+        <w:rPr>
+          <w:b/>
+        </w:rPr>
+        <w:t xml:space="preserve">Step 3: </w:t>
+      </w:r>
+      <w:r>
+        <w:t>If user provides incorrect details, show message “Inc</w:t>
+      </w:r>
+      <w:bookmarkStart w:id="12" w:name="_GoBack"/>
+      <w:bookmarkEnd w:id="12"/>
+      <w:r>
+        <w:t xml:space="preserve">orrect username and password”, go to Step 1. </w:t>
+      </w:r>
+      <w:r>
+        <w:br/>
+      </w:r>
+      <w:r>
+        <w:rPr>
+          <w:b/>
+        </w:rPr>
+        <w:t>Step 3:</w:t>
+      </w:r>
+      <w:r>
+        <w:t xml:space="preserve"> After 3 failed attempts, use case ends.</w:t>
       </w:r>
     </w:p>
     <w:p>
       <w:pPr>
         <w:pStyle w:val="Heading2"/>
       </w:pPr>
-      <w:bookmarkStart w:id="11" w:name="related-use-cases"/>
       <w:r>
         <w:t>Related Use Cases</w:t>
       </w:r>
@@ -782,7 +822,7 @@
           <w:szCs w:val="36"/>
         </w:rPr>
       </w:pPr>
-      <w:bookmarkStart w:id="12" w:name="use-case-2"/>
+      <w:bookmarkStart w:id="13" w:name="use-case-2"/>
       <w:r>
         <w:br w:type="page"/>
       </w:r>
@@ -800,13 +840,13 @@
       <w:pPr>
         <w:pStyle w:val="Heading2"/>
       </w:pPr>
-      <w:bookmarkStart w:id="13" w:name="use-case-payment"/>
-      <w:bookmarkEnd w:id="12"/>
+      <w:bookmarkStart w:id="14" w:name="use-case-payment"/>
+      <w:bookmarkEnd w:id="13"/>
       <w:r>
         <w:t>Use case: Payment</w:t>
       </w:r>
     </w:p>
-    <w:bookmarkEnd w:id="13"/>
+    <w:bookmarkEnd w:id="14"/>
     <w:p>
       <w:r>
         <w:rPr>
@@ -827,15 +867,10 @@
         <w:t>Overview:</w:t>
       </w:r>
       <w:r>
-        <w:t xml:space="preserve"> </w:t>
-      </w:r>
-      <w:r>
-        <w:t>This Use Case begins when the client buys the insure product</w:t>
+        <w:t xml:space="preserve"> This Use Case begins when the client buys the insure product</w:t>
       </w:r>
       <w:r>
         <w:br/>
-      </w:r>
-      <w:r>
         <w:t>This Use Case allows client to pay or part-pay invoice online.</w:t>
       </w:r>
       <w:r>
@@ -847,7 +882,7 @@
       <w:pPr>
         <w:pStyle w:val="Heading2"/>
       </w:pPr>
-      <w:bookmarkStart w:id="14" w:name="typical-course-of-events-2"/>
+      <w:bookmarkStart w:id="15" w:name="typical-course-of-events-2"/>
       <w:r>
         <w:t>Typical Course of Events</w:t>
       </w:r>
@@ -867,7 +902,7 @@
           <w:tcPr>
             <w:tcW w:w="0" w:type="auto"/>
           </w:tcPr>
-          <w:bookmarkEnd w:id="14"/>
+          <w:bookmarkEnd w:id="15"/>
           <w:p>
             <w:pPr>
               <w:pStyle w:val="Compact"/>
@@ -879,13 +914,7 @@
               <w:rPr>
                 <w:b/>
               </w:rPr>
-              <w:t xml:space="preserve">Actor </w:t>
-            </w:r>
-            <w:r>
-              <w:rPr>
-                <w:b/>
-              </w:rPr>
-              <w:t>Action</w:t>
+              <w:t>Actor Action</w:t>
             </w:r>
           </w:p>
         </w:tc>
@@ -991,12 +1020,12 @@
       <w:pPr>
         <w:pStyle w:val="Heading2"/>
       </w:pPr>
-      <w:bookmarkStart w:id="15" w:name="alternative-courses-1"/>
+      <w:bookmarkStart w:id="16" w:name="alternative-courses-1"/>
       <w:r>
         <w:t>Alternative Courses</w:t>
       </w:r>
     </w:p>
-    <w:bookmarkEnd w:id="15"/>
+    <w:bookmarkEnd w:id="16"/>
     <w:p>
       <w:r>
         <w:rPr>
@@ -1005,25 +1034,19 @@
         <w:t>Step 2:</w:t>
       </w:r>
       <w:r>
-        <w:t xml:space="preserve"> </w:t>
-      </w:r>
-      <w:r>
-        <w:t xml:space="preserve">If payment information is incorrect then back to step 3 and display </w:t>
-      </w:r>
-      <w:r>
-        <w:t>“payment unsuccessful” and use case ends.</w:t>
+        <w:t xml:space="preserve"> If payment information is incorrect then back to step 3 and display “payment unsuccessful” and use case ends.</w:t>
       </w:r>
     </w:p>
     <w:p>
       <w:pPr>
         <w:pStyle w:val="Heading2"/>
       </w:pPr>
-      <w:bookmarkStart w:id="16" w:name="errors-1"/>
+      <w:bookmarkStart w:id="17" w:name="errors-1"/>
       <w:r>
         <w:t>Errors:</w:t>
       </w:r>
     </w:p>
-    <w:bookmarkEnd w:id="16"/>
+    <w:bookmarkEnd w:id="17"/>
     <w:p>
       <w:pPr>
         <w:pStyle w:val="Compact"/>
@@ -1105,10 +1128,7 @@
         </w:numPr>
       </w:pPr>
       <w:r>
-        <w:t>Overview mentions that the use case allows client to pay via di</w:t>
-      </w:r>
-      <w:r>
-        <w:t>fferent payment methods which are not present in the action steps</w:t>
+        <w:t>Overview mentions that the use case allows client to pay via different payment methods which are not present in the action steps</w:t>
       </w:r>
     </w:p>
     <w:p>
@@ -1120,10 +1140,7 @@
         </w:numPr>
       </w:pPr>
       <w:r>
-        <w:t xml:space="preserve">Step 1 </w:t>
-      </w:r>
-      <w:r>
-        <w:t>abstraction too high</w:t>
+        <w:t>Step 1 abstraction too high</w:t>
       </w:r>
     </w:p>
     <w:p>
@@ -1147,10 +1164,7 @@
         </w:numPr>
       </w:pPr>
       <w:r>
-        <w:t xml:space="preserve">Step 3 </w:t>
-      </w:r>
-      <w:r>
-        <w:t>abstraction too low</w:t>
+        <w:t>Step 3 abstraction too low</w:t>
       </w:r>
     </w:p>
     <w:p>
@@ -1183,17 +1197,14 @@
         </w:numPr>
       </w:pPr>
       <w:r>
-        <w:t xml:space="preserve">Alternative </w:t>
-      </w:r>
-      <w:r>
-        <w:t>course refers to incorrect step, should refer to Step 4</w:t>
+        <w:t>Alternative course refers to incorrect step, should refer to Step 4</w:t>
       </w:r>
     </w:p>
     <w:p>
       <w:pPr>
         <w:pStyle w:val="Heading1"/>
       </w:pPr>
-      <w:bookmarkStart w:id="17" w:name="use-case-2-re-write"/>
+      <w:bookmarkStart w:id="18" w:name="use-case-2-re-write"/>
       <w:r>
         <w:lastRenderedPageBreak/>
         <w:t>Use Case 2 Re-write:</w:t>
@@ -1203,13 +1214,13 @@
       <w:pPr>
         <w:pStyle w:val="Heading2"/>
       </w:pPr>
-      <w:bookmarkStart w:id="18" w:name="use-case-payment-1"/>
-      <w:bookmarkEnd w:id="17"/>
+      <w:bookmarkStart w:id="19" w:name="use-case-payment-1"/>
+      <w:bookmarkEnd w:id="18"/>
       <w:r>
         <w:t>Use case: Payment</w:t>
       </w:r>
     </w:p>
-    <w:bookmarkEnd w:id="18"/>
+    <w:bookmarkEnd w:id="19"/>
     <w:p>
       <w:r>
         <w:rPr>
@@ -1242,10 +1253,7 @@
         <w:t>Overview:</w:t>
       </w:r>
       <w:r>
-        <w:t xml:space="preserve"> Client selects to either pay or part-pay the invoice, and decides on payment method. If payment is made via credit card, system authenticates p</w:t>
-      </w:r>
-      <w:r>
-        <w:t>ayment information. If payment is authenticated, the payment is recorded.</w:t>
+        <w:t xml:space="preserve"> Client selects to either pay or part-pay the invoice, and decides on payment method. If payment is made via credit card, system authenticates payment information. If payment is authenticated, the payment is recorded.</w:t>
       </w:r>
       <w:r>
         <w:br/>
@@ -1287,7 +1295,7 @@
       <w:pPr>
         <w:pStyle w:val="Heading2"/>
       </w:pPr>
-      <w:bookmarkStart w:id="19" w:name="typical-course-of-events-3"/>
+      <w:bookmarkStart w:id="20" w:name="typical-course-of-events-3"/>
       <w:r>
         <w:t>Typical Course of Events</w:t>
       </w:r>
@@ -1307,7 +1315,7 @@
           <w:tcPr>
             <w:tcW w:w="0" w:type="auto"/>
           </w:tcPr>
-          <w:bookmarkEnd w:id="19"/>
+          <w:bookmarkEnd w:id="20"/>
           <w:p>
             <w:pPr>
               <w:pStyle w:val="Compact"/>
@@ -1353,10 +1361,7 @@
               <w:pStyle w:val="Compact"/>
             </w:pPr>
             <w:r>
-              <w:t>1. Client purchases insu</w:t>
-            </w:r>
-            <w:r>
-              <w:t>rance product</w:t>
+              <w:t>1. Client purchases insurance product</w:t>
             </w:r>
           </w:p>
         </w:tc>
@@ -1384,10 +1389,7 @@
               <w:pStyle w:val="Compact"/>
             </w:pPr>
             <w:r>
-              <w:t xml:space="preserve">3. </w:t>
-            </w:r>
-            <w:r>
-              <w:t xml:space="preserve">Client selects part payment </w:t>
+              <w:t xml:space="preserve">3. Client selects part payment </w:t>
             </w:r>
           </w:p>
           <w:p>
@@ -1429,10 +1431,10 @@
               <w:pStyle w:val="Compact"/>
             </w:pPr>
             <w:r>
-              <w:t xml:space="preserve">5. </w:t>
-            </w:r>
-            <w:r>
-              <w:t xml:space="preserve">Client selects payment via Credit Card and enters details </w:t>
+              <w:t>5. Client selects payment via</w:t>
+            </w:r>
+            <w:r>
+              <w:t xml:space="preserve"> Credit Card and enters details</w:t>
             </w:r>
           </w:p>
           <w:p>
@@ -1446,6 +1448,20 @@
               <w:t>Extension Point:</w:t>
             </w:r>
             <w:r>
+              <w:t xml:space="preserve"> Pay via credit card</w:t>
+            </w:r>
+          </w:p>
+          <w:p>
+            <w:pPr>
+              <w:pStyle w:val="Compact"/>
+            </w:pPr>
+            <w:r>
+              <w:rPr>
+                <w:i/>
+              </w:rPr>
+              <w:t>Extension Point:</w:t>
+            </w:r>
+            <w:r>
               <w:t xml:space="preserve"> Pay via cheque </w:t>
             </w:r>
           </w:p>
@@ -1504,12 +1520,12 @@
       <w:pPr>
         <w:pStyle w:val="Heading2"/>
       </w:pPr>
-      <w:bookmarkStart w:id="20" w:name="alternative-courses-2"/>
+      <w:bookmarkStart w:id="21" w:name="alternative-courses-2"/>
       <w:r>
         <w:t>Alternative Courses:</w:t>
       </w:r>
     </w:p>
-    <w:bookmarkEnd w:id="20"/>
+    <w:bookmarkEnd w:id="21"/>
     <w:p>
       <w:r>
         <w:rPr>
@@ -1520,25 +1536,15 @@
       <w:r>
         <w:t>If client selects full payment, continue with Step 4</w:t>
       </w:r>
-      <w:bookmarkStart w:id="21" w:name="_GoBack"/>
-      <w:bookmarkEnd w:id="21"/>
       <w:r>
         <w:rPr>
           <w:b/>
         </w:rPr>
         <w:br/>
-      </w:r>
-      <w:r>
-        <w:rPr>
-          <w:b/>
-        </w:rPr>
         <w:t>Step 5:</w:t>
       </w:r>
       <w:r>
-        <w:t xml:space="preserve"> </w:t>
-      </w:r>
-      <w:r>
-        <w:t>If client selects Cheque payment method, system displays balance owing, business mailing address and business physical address, use case ends</w:t>
+        <w:t xml:space="preserve"> If client selects Cheque payment method, system displays balance owing, business mailing address and business physical address, use case ends</w:t>
       </w:r>
       <w:r>
         <w:br/>
@@ -1550,10 +1556,7 @@
         <w:t>Step 5:</w:t>
       </w:r>
       <w:r>
-        <w:t xml:space="preserve"> If client selects Cash payment method, system displays balance owing and business physical address, use ca</w:t>
-      </w:r>
-      <w:r>
-        <w:t>se ends</w:t>
+        <w:t xml:space="preserve"> If client selects Cash payment method, system displays balance owing and business physical address, use case ends</w:t>
       </w:r>
       <w:r>
         <w:br/>
@@ -1652,10 +1655,7 @@
         <w:t>Actor/s:</w:t>
       </w:r>
       <w:r>
-        <w:t xml:space="preserve"> Administ</w:t>
-      </w:r>
-      <w:r>
-        <w:t>rator</w:t>
+        <w:t xml:space="preserve"> Administrator</w:t>
       </w:r>
       <w:r>
         <w:br/>
@@ -1958,13 +1958,7 @@
         <w:rPr>
           <w:b/>
         </w:rPr>
-        <w:t>A</w:t>
-      </w:r>
-      <w:r>
-        <w:rPr>
-          <w:b/>
-        </w:rPr>
-        <w:t>ctor/s:</w:t>
+        <w:t>Actor/s:</w:t>
       </w:r>
       <w:r>
         <w:t xml:space="preserve"> Client</w:t>
@@ -1997,10 +1991,7 @@
         <w:t>Overview:</w:t>
       </w:r>
       <w:r>
-        <w:t xml:space="preserve"> </w:t>
-      </w:r>
-      <w:r>
-        <w:t xml:space="preserve">Client orders </w:t>
+        <w:t xml:space="preserve"> Client orders </w:t>
       </w:r>
       <w:r>
         <w:rPr>
@@ -2009,10 +2000,7 @@
         <w:t>product</w:t>
       </w:r>
       <w:r>
-        <w:t xml:space="preserve"> and system generates invoice which is then emailed to the customer for payment.</w:t>
-      </w:r>
-      <w:r>
-        <w:t xml:space="preserve"> </w:t>
+        <w:t xml:space="preserve"> and system generates invoice which is then emailed to the customer for payment. </w:t>
       </w:r>
       <w:r>
         <w:br/>
@@ -2173,7 +2161,32 @@
               <w:pStyle w:val="Compact"/>
             </w:pPr>
             <w:r>
-              <w:t>4. System generates and emails invoice to client</w:t>
+              <w:t>4. System generates invoice</w:t>
+            </w:r>
+          </w:p>
+        </w:tc>
+      </w:tr>
+      <w:tr>
+        <w:tc>
+          <w:tcPr>
+            <w:tcW w:w="0" w:type="auto"/>
+          </w:tcPr>
+          <w:p>
+            <w:pPr>
+              <w:pStyle w:val="Compact"/>
+            </w:pPr>
+          </w:p>
+        </w:tc>
+        <w:tc>
+          <w:tcPr>
+            <w:tcW w:w="0" w:type="auto"/>
+          </w:tcPr>
+          <w:p>
+            <w:pPr>
+              <w:pStyle w:val="Compact"/>
+            </w:pPr>
+            <w:r>
+              <w:t>5. System emails invoice to client</w:t>
             </w:r>
           </w:p>
         </w:tc>
@@ -2242,7 +2255,7 @@
         <w:t>Includes:</w:t>
       </w:r>
       <w:r>
-        <w:t xml:space="preserve"> None</w:t>
+        <w:t xml:space="preserve"> Client orders product</w:t>
       </w:r>
       <w:r>
         <w:br/>
@@ -2550,6 +2563,131 @@
       <w:numFmt w:val="decimal"/>
       <w:lvlText w:val=""/>
       <w:lvlJc w:val="left"/>
+    </w:lvl>
+  </w:abstractNum>
+  <w:abstractNum w:abstractNumId="3">
+    <w:nsid w:val="65095328"/>
+    <w:multiLevelType w:val="multilevel"/>
+    <w:tmpl w:val="F320C318"/>
+    <w:lvl w:ilvl="0">
+      <w:start w:val="1"/>
+      <w:numFmt w:val="bullet"/>
+      <w:lvlText w:val=""/>
+      <w:lvlJc w:val="left"/>
+      <w:pPr>
+        <w:ind w:left="480" w:hanging="480"/>
+      </w:pPr>
+      <w:rPr>
+        <w:rFonts w:ascii="Symbol" w:hAnsi="Symbol" w:cs="Symbol" w:hint="default"/>
+      </w:rPr>
+    </w:lvl>
+    <w:lvl w:ilvl="1">
+      <w:start w:val="1"/>
+      <w:numFmt w:val="bullet"/>
+      <w:lvlText w:val=""/>
+      <w:lvlJc w:val="left"/>
+      <w:pPr>
+        <w:tabs>
+          <w:tab w:val="num" w:pos="720"/>
+        </w:tabs>
+        <w:ind w:left="1200" w:hanging="480"/>
+      </w:pPr>
+      <w:rPr>
+        <w:rFonts w:ascii="Symbol" w:hAnsi="Symbol" w:cs="Symbol" w:hint="default"/>
+      </w:rPr>
+    </w:lvl>
+    <w:lvl w:ilvl="2">
+      <w:start w:val="1"/>
+      <w:numFmt w:val="bullet"/>
+      <w:lvlText w:val=""/>
+      <w:lvlJc w:val="left"/>
+      <w:pPr>
+        <w:tabs>
+          <w:tab w:val="num" w:pos="1440"/>
+        </w:tabs>
+        <w:ind w:left="1920" w:hanging="480"/>
+      </w:pPr>
+      <w:rPr>
+        <w:rFonts w:ascii="Symbol" w:hAnsi="Symbol" w:cs="Symbol" w:hint="default"/>
+      </w:rPr>
+    </w:lvl>
+    <w:lvl w:ilvl="3">
+      <w:start w:val="1"/>
+      <w:numFmt w:val="bullet"/>
+      <w:lvlText w:val=""/>
+      <w:lvlJc w:val="left"/>
+      <w:pPr>
+        <w:tabs>
+          <w:tab w:val="num" w:pos="2160"/>
+        </w:tabs>
+        <w:ind w:left="2640" w:hanging="480"/>
+      </w:pPr>
+      <w:rPr>
+        <w:rFonts w:ascii="Symbol" w:hAnsi="Symbol" w:cs="Symbol" w:hint="default"/>
+      </w:rPr>
+    </w:lvl>
+    <w:lvl w:ilvl="4">
+      <w:start w:val="1"/>
+      <w:numFmt w:val="bullet"/>
+      <w:lvlText w:val=""/>
+      <w:lvlJc w:val="left"/>
+      <w:pPr>
+        <w:tabs>
+          <w:tab w:val="num" w:pos="2880"/>
+        </w:tabs>
+        <w:ind w:left="3360" w:hanging="480"/>
+      </w:pPr>
+      <w:rPr>
+        <w:rFonts w:ascii="Symbol" w:hAnsi="Symbol" w:cs="Symbol" w:hint="default"/>
+      </w:rPr>
+    </w:lvl>
+    <w:lvl w:ilvl="5">
+      <w:start w:val="1"/>
+      <w:numFmt w:val="bullet"/>
+      <w:lvlText w:val=""/>
+      <w:lvlJc w:val="left"/>
+      <w:pPr>
+        <w:tabs>
+          <w:tab w:val="num" w:pos="3600"/>
+        </w:tabs>
+        <w:ind w:left="4080" w:hanging="480"/>
+      </w:pPr>
+      <w:rPr>
+        <w:rFonts w:ascii="Symbol" w:hAnsi="Symbol" w:cs="Symbol" w:hint="default"/>
+      </w:rPr>
+    </w:lvl>
+    <w:lvl w:ilvl="6">
+      <w:start w:val="1"/>
+      <w:numFmt w:val="bullet"/>
+      <w:lvlText w:val=""/>
+      <w:lvlJc w:val="left"/>
+      <w:pPr>
+        <w:tabs>
+          <w:tab w:val="num" w:pos="4320"/>
+        </w:tabs>
+        <w:ind w:left="4800" w:hanging="480"/>
+      </w:pPr>
+      <w:rPr>
+        <w:rFonts w:ascii="Symbol" w:hAnsi="Symbol" w:cs="Symbol" w:hint="default"/>
+      </w:rPr>
+    </w:lvl>
+    <w:lvl w:ilvl="7">
+      <w:start w:val="1"/>
+      <w:numFmt w:val="decimal"/>
+      <w:lvlText w:val="%8"/>
+      <w:lvlJc w:val="left"/>
+      <w:pPr>
+        <w:ind w:left="3240" w:hanging="360"/>
+      </w:pPr>
+    </w:lvl>
+    <w:lvl w:ilvl="8">
+      <w:start w:val="1"/>
+      <w:numFmt w:val="decimal"/>
+      <w:lvlText w:val="%9"/>
+      <w:lvlJc w:val="left"/>
+      <w:pPr>
+        <w:ind w:left="3600" w:hanging="360"/>
+      </w:pPr>
     </w:lvl>
   </w:abstractNum>
   <w:num w:numId="1">
@@ -2611,6 +2749,9 @@
   </w:num>
   <w:num w:numId="13">
     <w:abstractNumId w:val="1"/>
+  </w:num>
+  <w:num w:numId="14">
+    <w:abstractNumId w:val="3"/>
   </w:num>
 </w:numbering>
 </file>
@@ -2771,6 +2912,13 @@
     <w:lsdException w:name="Medium Shading 2"/>
     <w:lsdException w:name="Medium List 1"/>
     <w:lsdException w:name="Medium List 2"/>
+    <w:lsdException w:name="Medium Grid 1"/>
+    <w:lsdException w:name="Medium Grid 2"/>
+    <w:lsdException w:name="Medium Grid 3"/>
+    <w:lsdException w:name="Dark List"/>
+    <w:lsdException w:name="Colorful Shading"/>
+    <w:lsdException w:name="Colorful List"/>
+    <w:lsdException w:name="Colorful Grid"/>
     <w:lsdException w:name="Light Shading Accent 1"/>
     <w:lsdException w:name="Light List Accent 1"/>
     <w:lsdException w:name="Light Grid Accent 1"/>
@@ -3069,7 +3217,6 @@
   <w:style w:type="character" w:default="1" w:styleId="DefaultParagraphFont">
     <w:name w:val="Default Paragraph Font"/>
     <w:uiPriority w:val="1"/>
-    <w:semiHidden/>
     <w:unhideWhenUsed/>
   </w:style>
   <w:style w:type="table" w:default="1" w:styleId="TableNormal">
@@ -3398,6 +3545,15 @@
         <w:right w:w="108" w:type="dxa"/>
       </w:tblCellMar>
     </w:tblPr>
+  </w:style>
+  <w:style w:type="paragraph" w:styleId="ListParagraph">
+    <w:name w:val="List Paragraph"/>
+    <w:basedOn w:val="Normal"/>
+    <w:rsid w:val="009E5C5B"/>
+    <w:pPr>
+      <w:ind w:left="720"/>
+      <w:contextualSpacing/>
+    </w:pPr>
   </w:style>
 </w:styles>
 </file>

</xml_diff>